<commit_message>
Update AVA version 1.0 build 2025.10.07.
</commit_message>
<xml_diff>
--- a/2_design/generative-ai/MatrixNeuralNetwork.docx
+++ b/2_design/generative-ai/MatrixNeuralNetwork.docx
@@ -17,7 +17,25 @@
           <w:sz w:val="32"/>
           <w:szCs w:val="32"/>
         </w:rPr>
-        <w:t>Matrix neural network is the alternative of convolutional neural network</w:t>
+        <w:t xml:space="preserve">Is </w:t>
+      </w:r>
+      <w:r>
+        <w:rPr>
+          <w:b/>
+          <w:sz w:val="32"/>
+          <w:szCs w:val="32"/>
+        </w:rPr>
+        <w:t>m</w:t>
+      </w:r>
+      <w:bookmarkStart w:id="0" w:name="_GoBack"/>
+      <w:bookmarkEnd w:id="0"/>
+      <w:r>
+        <w:rPr>
+          <w:b/>
+          <w:sz w:val="32"/>
+          <w:szCs w:val="32"/>
+        </w:rPr>
+        <w:t>atrix neural network the alternative of convolutional neural network</w:t>
       </w:r>
       <w:r>
         <w:rPr>
@@ -1680,10 +1698,7 @@
         </m:oMath>
       </m:oMathPara>
     </w:p>
-    <w:p>
-      <w:bookmarkStart w:id="0" w:name="_GoBack"/>
-      <w:bookmarkEnd w:id="0"/>
-    </w:p>
+    <w:p/>
     <w:p>
       <m:oMathPara>
         <m:oMath>
@@ -2704,7 +2719,7 @@
 </file>
 
 <file path=customXml/itemProps1.xml><?xml version="1.0" encoding="utf-8"?>
-<ds:datastoreItem xmlns:ds="http://schemas.openxmlformats.org/officeDocument/2006/customXml" ds:itemID="{4DADBBDA-92E8-4F58-B33E-D7913B759B37}">
+<ds:datastoreItem xmlns:ds="http://schemas.openxmlformats.org/officeDocument/2006/customXml" ds:itemID="{7DC23B29-C6B7-40CD-A5F9-D2E01622E790}">
   <ds:schemaRefs>
     <ds:schemaRef ds:uri="http://schemas.openxmlformats.org/officeDocument/2006/bibliography"/>
   </ds:schemaRefs>

</xml_diff>

<commit_message>
Update transformer version 1.0 build 2025.10.27.
</commit_message>
<xml_diff>
--- a/2_design/generative-ai/MatrixNeuralNetwork.docx
+++ b/2_design/generative-ai/MatrixNeuralNetwork.docx
@@ -4922,9 +4922,6 @@
                         <m:t>l</m:t>
                       </m:r>
                       <m:r>
-                        <m:rPr>
-                          <m:aln/>
-                        </m:rPr>
                         <w:rPr>
                           <w:rFonts w:ascii="Cambria Math" w:hAnsi="Cambria Math"/>
                         </w:rPr>
@@ -5331,17 +5328,7 @@
                           <w:rFonts w:ascii="Cambria Math" w:hAnsi="Cambria Math"/>
                           <w:szCs w:val="26"/>
                         </w:rPr>
-                        <m:t>l</m:t>
-                      </m:r>
-                      <m:r>
-                        <m:rPr>
-                          <m:aln/>
-                        </m:rPr>
-                        <w:rPr>
-                          <w:rFonts w:ascii="Cambria Math" w:hAnsi="Cambria Math"/>
-                          <w:szCs w:val="26"/>
-                        </w:rPr>
-                        <m:t>=</m:t>
+                        <m:t>l=</m:t>
                       </m:r>
                       <m:sSup>
                         <m:sSupPr>
@@ -5617,14 +5604,7 @@
                               <w:rFonts w:ascii="Cambria Math" w:hAnsi="Cambria Math"/>
                               <w:szCs w:val="26"/>
                             </w:rPr>
-                            <m:t>1,K</m:t>
-                          </m:r>
-                          <m:r>
-                            <w:rPr>
-                              <w:rFonts w:ascii="Cambria Math" w:hAnsi="Cambria Math"/>
-                              <w:szCs w:val="26"/>
-                            </w:rPr>
-                            <m:t>-1</m:t>
+                            <m:t>1,K-1</m:t>
                           </m:r>
                         </m:e>
                       </m:acc>
@@ -17839,10 +17819,7 @@
         <w:t>K</w:t>
       </w:r>
       <w:r>
-        <w:t>)</w:t>
-      </w:r>
-      <w:r>
-        <w:t xml:space="preserve"> with respect to </w:t>
+        <w:t xml:space="preserve">) with respect to </w:t>
       </w:r>
       <w:proofErr w:type="spellStart"/>
       <w:r>
@@ -17950,24 +17927,13 @@
         <w:t>T</w:t>
       </w:r>
       <w:r>
-        <w:t>” denotes transposition operator of vector and matrix.</w:t>
-      </w:r>
-      <w:r>
-        <w:t xml:space="preserve"> </w:t>
-      </w:r>
-      <w:proofErr w:type="gramStart"/>
+        <w:t xml:space="preserve">” denotes transposition operator of vector and matrix. </w:t>
+      </w:r>
       <w:r>
         <w:rPr>
           <w:rFonts w:cs="Times New Roman"/>
         </w:rPr>
-        <w:t>Please</w:t>
-      </w:r>
-      <w:proofErr w:type="gramEnd"/>
-      <w:r>
-        <w:rPr>
-          <w:rFonts w:cs="Times New Roman"/>
-        </w:rPr>
-        <w:t xml:space="preserve"> pay attention that functions </w:t>
+        <w:t xml:space="preserve">Please pay attention that functions </w:t>
       </w:r>
       <w:r>
         <w:rPr>
@@ -18615,10 +18581,7 @@
         <w:t xml:space="preserve"> product</w:t>
       </w:r>
       <w:r>
-        <w:t>.</w:t>
-      </w:r>
-      <w:r>
-        <w:t xml:space="preserve"> Fortunately, wise-multiplication is applied into reducing computational cost as follows:</w:t>
+        <w:t>. Fortunately, wise-multiplication is applied into reducing computational cost as follows:</w:t>
       </w:r>
     </w:p>
     <w:p>
@@ -20609,10 +20572,7 @@
         <w:t xml:space="preserve"> </w:t>
       </w:r>
       <w:r>
-        <w:t>Note, given two vectors (matrices) whose have the same dimension, the wise-multiplication operator between them produces a new vector (matrix) whose every element is result of multiplication of one element from a vector (matrix) and one element from another vector (matrix) with constraint that the two elements have the same index in their own vectors (matrices)</w:t>
-      </w:r>
-      <w:r>
-        <w:t xml:space="preserve">. </w:t>
+        <w:t xml:space="preserve">Note, given two vectors (matrices) whose have the same dimension, the wise-multiplication operator between them produces a new vector (matrix) whose every element is result of multiplication of one element from a vector (matrix) and one element from another vector (matrix) with constraint that the two elements have the same index in their own vectors (matrices). </w:t>
       </w:r>
       <w:r>
         <w:rPr>
@@ -21220,13 +21180,7 @@
                               <w:rPr>
                                 <w:rFonts w:ascii="Cambria Math" w:hAnsi="Cambria Math"/>
                               </w:rPr>
-                              <m:t>1</m:t>
-                            </m:r>
-                            <m:r>
-                              <w:rPr>
-                                <w:rFonts w:ascii="Cambria Math" w:hAnsi="Cambria Math"/>
-                              </w:rPr>
-                              <m:t>n</m:t>
+                              <m:t>1n</m:t>
                             </m:r>
                           </m:sub>
                           <m:sup>
@@ -21464,13 +21418,7 @@
                               <w:rPr>
                                 <w:rFonts w:ascii="Cambria Math" w:hAnsi="Cambria Math"/>
                               </w:rPr>
-                              <m:t>2</m:t>
-                            </m:r>
-                            <m:r>
-                              <w:rPr>
-                                <w:rFonts w:ascii="Cambria Math" w:hAnsi="Cambria Math"/>
-                              </w:rPr>
-                              <m:t>n</m:t>
+                              <m:t>2n</m:t>
                             </m:r>
                           </m:sub>
                           <m:sup>
@@ -21754,13 +21702,7 @@
                               <w:rPr>
                                 <w:rFonts w:ascii="Cambria Math" w:hAnsi="Cambria Math"/>
                               </w:rPr>
-                              <m:t>m</m:t>
-                            </m:r>
-                            <m:r>
-                              <w:rPr>
-                                <w:rFonts w:ascii="Cambria Math" w:hAnsi="Cambria Math"/>
-                              </w:rPr>
-                              <m:t>n</m:t>
+                              <m:t>mn</m:t>
                             </m:r>
                           </m:sub>
                           <m:sup>
@@ -23954,15 +23896,89 @@
       <w:r>
         <w:t xml:space="preserve">complexity of </w:t>
       </w:r>
+      <w:r>
+        <w:t>Kronecker product</w:t>
+      </w:r>
+      <w:r>
+        <w:t xml:space="preserve"> and vectorization technique by association of programming technique and independent aspect of activation function on matrix.</w:t>
+      </w:r>
+    </w:p>
+    <w:p/>
+    <w:p>
+      <w:pPr>
+        <w:rPr>
+          <w:b/>
+          <w:sz w:val="28"/>
+          <w:szCs w:val="28"/>
+        </w:rPr>
+      </w:pPr>
+      <w:r>
+        <w:rPr>
+          <w:b/>
+          <w:sz w:val="28"/>
+          <w:szCs w:val="28"/>
+        </w:rPr>
+        <w:t>3</w:t>
+      </w:r>
+      <w:r>
+        <w:rPr>
+          <w:b/>
+          <w:sz w:val="28"/>
+          <w:szCs w:val="28"/>
+        </w:rPr>
+        <w:t xml:space="preserve">. </w:t>
+      </w:r>
+      <w:r>
+        <w:rPr>
+          <w:b/>
+          <w:sz w:val="28"/>
+          <w:szCs w:val="28"/>
+        </w:rPr>
+        <w:t>Experimental design</w:t>
+      </w:r>
+    </w:p>
+    <w:p>
       <w:bookmarkStart w:id="0" w:name="_GoBack"/>
       <w:bookmarkEnd w:id="0"/>
-      <w:r>
-        <w:t>Kronecker product</w:t>
-      </w:r>
-      <w:r>
-        <w:t xml:space="preserve"> and vectorization technique by association of programming technique and independent aspect of activation function on matrix.</w:t>
-      </w:r>
     </w:p>
+    <w:p/>
+    <w:p>
+      <w:pPr>
+        <w:rPr>
+          <w:b/>
+          <w:sz w:val="28"/>
+          <w:szCs w:val="28"/>
+        </w:rPr>
+      </w:pPr>
+      <w:r>
+        <w:rPr>
+          <w:b/>
+          <w:sz w:val="28"/>
+          <w:szCs w:val="28"/>
+        </w:rPr>
+        <w:t>4. Results and discussions</w:t>
+      </w:r>
+    </w:p>
+    <w:p/>
+    <w:p/>
+    <w:p>
+      <w:pPr>
+        <w:rPr>
+          <w:b/>
+          <w:sz w:val="28"/>
+          <w:szCs w:val="28"/>
+        </w:rPr>
+      </w:pPr>
+      <w:r>
+        <w:rPr>
+          <w:b/>
+          <w:sz w:val="28"/>
+          <w:szCs w:val="28"/>
+        </w:rPr>
+        <w:t>5. Conclusions</w:t>
+      </w:r>
+    </w:p>
+    <w:p/>
     <w:p/>
     <w:p>
       <w:pPr>
@@ -24766,7 +24782,7 @@
 </file>
 
 <file path=customXml/itemProps1.xml><?xml version="1.0" encoding="utf-8"?>
-<ds:datastoreItem xmlns:ds="http://schemas.openxmlformats.org/officeDocument/2006/customXml" ds:itemID="{A98EE04E-D046-4C20-9F1F-967EDFB00463}">
+<ds:datastoreItem xmlns:ds="http://schemas.openxmlformats.org/officeDocument/2006/customXml" ds:itemID="{CCA8C107-1623-470B-A3D6-F646FE0D0A9C}">
   <ds:schemaRefs>
     <ds:schemaRef ds:uri="http://schemas.openxmlformats.org/officeDocument/2006/bibliography"/>
   </ds:schemaRefs>

</xml_diff>